<commit_message>
Fri Nov  8 12:47:28 CET 2024
</commit_message>
<xml_diff>
--- a/_ING/War is peace.docx
+++ b/_ING/War is peace.docx
@@ -4,7 +4,10 @@
   <w:body>
     <w:p>
       <w:r>
-        <w:t>War is peace:</w:t>
+        <w:t>WAR IS PEACE</w:t>
+      </w:r>
+      <w:r>
+        <w:t>:</w:t>
       </w:r>
     </w:p>
     <w:p>
@@ -746,6 +749,7 @@
   <w:style w:type="character" w:default="1" w:styleId="DefaultParagraphFont">
     <w:name w:val="Default Paragraph Font"/>
     <w:uiPriority w:val="1"/>
+    <w:semiHidden/>
     <w:unhideWhenUsed/>
   </w:style>
   <w:style w:type="table" w:default="1" w:styleId="TableNormal">

</xml_diff>